<commit_message>
first app mvc example
</commit_message>
<xml_diff>
--- a/Design_Requirements.docx
+++ b/Design_Requirements.docx
@@ -106,35 +106,65 @@
                 <w:lang w:val="en-US"/>
               </w:rPr>
             </w:pPr>
-          </w:p>
-        </w:tc>
-        <w:tc>
-          <w:tcPr>
-            <w:tcW w:w="3115" w:type="dxa"/>
-          </w:tcPr>
-          <w:p>
-            <w:pPr>
-              <w:rPr>
-                <w:rFonts w:ascii="Times New Roman" w:hAnsi="Times New Roman" w:cs="Times New Roman"/>
-                <w:sz w:val="28"/>
-                <w:szCs w:val="28"/>
-                <w:lang w:val="en-US"/>
-              </w:rPr>
-            </w:pPr>
-          </w:p>
-        </w:tc>
-        <w:tc>
-          <w:tcPr>
-            <w:tcW w:w="3115" w:type="dxa"/>
-          </w:tcPr>
-          <w:p>
-            <w:pPr>
-              <w:rPr>
-                <w:rFonts w:ascii="Times New Roman" w:hAnsi="Times New Roman" w:cs="Times New Roman"/>
-                <w:sz w:val="28"/>
-                <w:szCs w:val="28"/>
-              </w:rPr>
-            </w:pPr>
+            <w:r>
+              <w:rPr>
+                <w:rFonts w:ascii="Times New Roman" w:hAnsi="Times New Roman" w:cs="Times New Roman"/>
+                <w:sz w:val="28"/>
+                <w:szCs w:val="28"/>
+                <w:lang w:val="en-US"/>
+              </w:rPr>
+              <w:t>Get</w:t>
+            </w:r>
+          </w:p>
+        </w:tc>
+        <w:tc>
+          <w:tcPr>
+            <w:tcW w:w="3115" w:type="dxa"/>
+          </w:tcPr>
+          <w:p>
+            <w:pPr>
+              <w:rPr>
+                <w:rFonts w:ascii="Times New Roman" w:hAnsi="Times New Roman" w:cs="Times New Roman"/>
+                <w:sz w:val="28"/>
+                <w:szCs w:val="28"/>
+                <w:lang w:val="en-US"/>
+              </w:rPr>
+            </w:pPr>
+            <w:r>
+              <w:rPr>
+                <w:rFonts w:ascii="Times New Roman" w:hAnsi="Times New Roman" w:cs="Times New Roman"/>
+                <w:sz w:val="28"/>
+                <w:szCs w:val="28"/>
+                <w:lang w:val="en-US"/>
+              </w:rPr>
+              <w:t>/home</w:t>
+            </w:r>
+          </w:p>
+        </w:tc>
+        <w:tc>
+          <w:tcPr>
+            <w:tcW w:w="3115" w:type="dxa"/>
+          </w:tcPr>
+          <w:p>
+            <w:pPr>
+              <w:rPr>
+                <w:rFonts w:ascii="Times New Roman" w:hAnsi="Times New Roman" w:cs="Times New Roman"/>
+                <w:sz w:val="28"/>
+                <w:szCs w:val="28"/>
+                <w:lang w:val="en-US"/>
+              </w:rPr>
+            </w:pPr>
+            <w:r>
+              <w:rPr>
+                <w:rFonts w:ascii="Times New Roman" w:hAnsi="Times New Roman" w:cs="Times New Roman"/>
+                <w:sz w:val="28"/>
+                <w:szCs w:val="28"/>
+                <w:lang w:val="en-US"/>
+              </w:rPr>
+              <w:t>Show start page</w:t>
+            </w:r>
+            <w:bookmarkStart w:id="0" w:name="_GoBack"/>
+            <w:bookmarkEnd w:id="0"/>
           </w:p>
         </w:tc>
       </w:tr>
@@ -575,8 +605,6 @@
           <w:szCs w:val="28"/>
         </w:rPr>
       </w:pPr>
-      <w:bookmarkStart w:id="0" w:name="_GoBack"/>
-      <w:bookmarkEnd w:id="0"/>
     </w:p>
     <w:p>
       <w:pPr>
@@ -1385,7 +1413,7 @@
 </file>
 
 <file path=customXml/itemProps1.xml><?xml version="1.0" encoding="utf-8"?>
-<ds:datastoreItem xmlns:ds="http://schemas.openxmlformats.org/officeDocument/2006/customXml" ds:itemID="{52F21490-D29B-4223-ABD5-6DB1CD11A9F4}">
+<ds:datastoreItem xmlns:ds="http://schemas.openxmlformats.org/officeDocument/2006/customXml" ds:itemID="{08AFD42C-8C9F-4AFB-A526-B019510657FC}">
   <ds:schemaRefs>
     <ds:schemaRef ds:uri="http://schemas.openxmlformats.org/officeDocument/2006/bibliography"/>
   </ds:schemaRefs>

</xml_diff>

<commit_message>
Added simple use case diagram with some routes
</commit_message>
<xml_diff>
--- a/Design_Requirements.docx
+++ b/Design_Requirements.docx
@@ -113,7 +113,7 @@
                 <w:szCs w:val="28"/>
                 <w:lang w:val="en-US"/>
               </w:rPr>
-              <w:t>Get</w:t>
+              <w:t>GET</w:t>
             </w:r>
           </w:p>
         </w:tc>
@@ -162,101 +162,157 @@
                 <w:lang w:val="en-US"/>
               </w:rPr>
               <w:t>Show start page</w:t>
+            </w:r>
+          </w:p>
+        </w:tc>
+      </w:tr>
+      <w:tr>
+        <w:tc>
+          <w:tcPr>
+            <w:tcW w:w="3115" w:type="dxa"/>
+          </w:tcPr>
+          <w:p>
+            <w:pPr>
+              <w:rPr>
+                <w:rFonts w:ascii="Times New Roman" w:hAnsi="Times New Roman" w:cs="Times New Roman"/>
+                <w:sz w:val="28"/>
+                <w:szCs w:val="28"/>
+                <w:lang w:val="en-US"/>
+              </w:rPr>
+            </w:pPr>
+            <w:r>
+              <w:rPr>
+                <w:rFonts w:ascii="Times New Roman" w:hAnsi="Times New Roman" w:cs="Times New Roman"/>
+                <w:sz w:val="28"/>
+                <w:szCs w:val="28"/>
+                <w:lang w:val="en-US"/>
+              </w:rPr>
+              <w:t>POST</w:t>
+            </w:r>
+          </w:p>
+        </w:tc>
+        <w:tc>
+          <w:tcPr>
+            <w:tcW w:w="3115" w:type="dxa"/>
+          </w:tcPr>
+          <w:p>
+            <w:pPr>
+              <w:rPr>
+                <w:rFonts w:ascii="Times New Roman" w:hAnsi="Times New Roman" w:cs="Times New Roman"/>
+                <w:sz w:val="28"/>
+                <w:szCs w:val="28"/>
+                <w:lang w:val="en-US"/>
+              </w:rPr>
+            </w:pPr>
+            <w:r>
+              <w:rPr>
+                <w:rFonts w:ascii="Times New Roman" w:hAnsi="Times New Roman" w:cs="Times New Roman"/>
+                <w:sz w:val="28"/>
+                <w:szCs w:val="28"/>
+                <w:lang w:val="en-US"/>
+              </w:rPr>
+              <w:t>/login</w:t>
+            </w:r>
+          </w:p>
+        </w:tc>
+        <w:tc>
+          <w:tcPr>
+            <w:tcW w:w="3115" w:type="dxa"/>
+          </w:tcPr>
+          <w:p>
+            <w:pPr>
+              <w:rPr>
+                <w:rFonts w:ascii="Times New Roman" w:hAnsi="Times New Roman" w:cs="Times New Roman"/>
+                <w:sz w:val="28"/>
+                <w:szCs w:val="28"/>
+                <w:lang w:val="en-US"/>
+              </w:rPr>
+            </w:pPr>
+            <w:r>
+              <w:rPr>
+                <w:rFonts w:ascii="Times New Roman" w:hAnsi="Times New Roman" w:cs="Times New Roman"/>
+                <w:sz w:val="28"/>
+                <w:szCs w:val="28"/>
+                <w:lang w:val="en-US"/>
+              </w:rPr>
+              <w:t>Log in</w:t>
+            </w:r>
+          </w:p>
+        </w:tc>
+      </w:tr>
+      <w:tr>
+        <w:tc>
+          <w:tcPr>
+            <w:tcW w:w="3115" w:type="dxa"/>
+          </w:tcPr>
+          <w:p>
+            <w:pPr>
+              <w:rPr>
+                <w:rFonts w:ascii="Times New Roman" w:hAnsi="Times New Roman" w:cs="Times New Roman"/>
+                <w:sz w:val="28"/>
+                <w:szCs w:val="28"/>
+                <w:lang w:val="en-US"/>
+              </w:rPr>
+            </w:pPr>
+            <w:r>
+              <w:rPr>
+                <w:rFonts w:ascii="Times New Roman" w:hAnsi="Times New Roman" w:cs="Times New Roman"/>
+                <w:sz w:val="28"/>
+                <w:szCs w:val="28"/>
+                <w:lang w:val="en-US"/>
+              </w:rPr>
+              <w:t>GET</w:t>
+            </w:r>
+          </w:p>
+        </w:tc>
+        <w:tc>
+          <w:tcPr>
+            <w:tcW w:w="3115" w:type="dxa"/>
+          </w:tcPr>
+          <w:p>
+            <w:pPr>
+              <w:rPr>
+                <w:rFonts w:ascii="Times New Roman" w:hAnsi="Times New Roman" w:cs="Times New Roman"/>
+                <w:sz w:val="28"/>
+                <w:szCs w:val="28"/>
+                <w:lang w:val="en-US"/>
+              </w:rPr>
+            </w:pPr>
+            <w:r>
+              <w:rPr>
+                <w:rFonts w:ascii="Times New Roman" w:hAnsi="Times New Roman" w:cs="Times New Roman"/>
+                <w:sz w:val="28"/>
+                <w:szCs w:val="28"/>
+                <w:lang w:val="en-US"/>
+              </w:rPr>
+              <w:t>/profile/{name}</w:t>
+            </w:r>
+          </w:p>
+        </w:tc>
+        <w:tc>
+          <w:tcPr>
+            <w:tcW w:w="3115" w:type="dxa"/>
+          </w:tcPr>
+          <w:p>
+            <w:pPr>
+              <w:rPr>
+                <w:rFonts w:ascii="Times New Roman" w:hAnsi="Times New Roman" w:cs="Times New Roman"/>
+                <w:sz w:val="28"/>
+                <w:szCs w:val="28"/>
+                <w:lang w:val="en-US"/>
+              </w:rPr>
+            </w:pPr>
+            <w:r>
+              <w:rPr>
+                <w:rFonts w:ascii="Times New Roman" w:hAnsi="Times New Roman" w:cs="Times New Roman"/>
+                <w:sz w:val="28"/>
+                <w:szCs w:val="28"/>
+                <w:lang w:val="en-US"/>
+              </w:rPr>
+              <w:t>Show user profile</w:t>
             </w:r>
             <w:bookmarkStart w:id="0" w:name="_GoBack"/>
             <w:bookmarkEnd w:id="0"/>
-          </w:p>
-        </w:tc>
-      </w:tr>
-      <w:tr>
-        <w:tc>
-          <w:tcPr>
-            <w:tcW w:w="3115" w:type="dxa"/>
-          </w:tcPr>
-          <w:p>
-            <w:pPr>
-              <w:rPr>
-                <w:rFonts w:ascii="Times New Roman" w:hAnsi="Times New Roman" w:cs="Times New Roman"/>
-                <w:sz w:val="28"/>
-                <w:szCs w:val="28"/>
-                <w:lang w:val="en-US"/>
-              </w:rPr>
-            </w:pPr>
-          </w:p>
-        </w:tc>
-        <w:tc>
-          <w:tcPr>
-            <w:tcW w:w="3115" w:type="dxa"/>
-          </w:tcPr>
-          <w:p>
-            <w:pPr>
-              <w:rPr>
-                <w:rFonts w:ascii="Times New Roman" w:hAnsi="Times New Roman" w:cs="Times New Roman"/>
-                <w:sz w:val="28"/>
-                <w:szCs w:val="28"/>
-                <w:lang w:val="en-US"/>
-              </w:rPr>
-            </w:pPr>
-          </w:p>
-        </w:tc>
-        <w:tc>
-          <w:tcPr>
-            <w:tcW w:w="3115" w:type="dxa"/>
-          </w:tcPr>
-          <w:p>
-            <w:pPr>
-              <w:rPr>
-                <w:rFonts w:ascii="Times New Roman" w:hAnsi="Times New Roman" w:cs="Times New Roman"/>
-                <w:sz w:val="28"/>
-                <w:szCs w:val="28"/>
-              </w:rPr>
-            </w:pPr>
-          </w:p>
-        </w:tc>
-      </w:tr>
-      <w:tr>
-        <w:tc>
-          <w:tcPr>
-            <w:tcW w:w="3115" w:type="dxa"/>
-          </w:tcPr>
-          <w:p>
-            <w:pPr>
-              <w:rPr>
-                <w:rFonts w:ascii="Times New Roman" w:hAnsi="Times New Roman" w:cs="Times New Roman"/>
-                <w:sz w:val="28"/>
-                <w:szCs w:val="28"/>
-                <w:lang w:val="en-US"/>
-              </w:rPr>
-            </w:pPr>
-          </w:p>
-        </w:tc>
-        <w:tc>
-          <w:tcPr>
-            <w:tcW w:w="3115" w:type="dxa"/>
-          </w:tcPr>
-          <w:p>
-            <w:pPr>
-              <w:rPr>
-                <w:rFonts w:ascii="Times New Roman" w:hAnsi="Times New Roman" w:cs="Times New Roman"/>
-                <w:sz w:val="28"/>
-                <w:szCs w:val="28"/>
-                <w:lang w:val="en-US"/>
-              </w:rPr>
-            </w:pPr>
-          </w:p>
-        </w:tc>
-        <w:tc>
-          <w:tcPr>
-            <w:tcW w:w="3115" w:type="dxa"/>
-          </w:tcPr>
-          <w:p>
-            <w:pPr>
-              <w:rPr>
-                <w:rFonts w:ascii="Times New Roman" w:hAnsi="Times New Roman" w:cs="Times New Roman"/>
-                <w:sz w:val="28"/>
-                <w:szCs w:val="28"/>
-              </w:rPr>
-            </w:pPr>
           </w:p>
         </w:tc>
       </w:tr>
@@ -1413,7 +1469,7 @@
 </file>
 
 <file path=customXml/itemProps1.xml><?xml version="1.0" encoding="utf-8"?>
-<ds:datastoreItem xmlns:ds="http://schemas.openxmlformats.org/officeDocument/2006/customXml" ds:itemID="{08AFD42C-8C9F-4AFB-A526-B019510657FC}">
+<ds:datastoreItem xmlns:ds="http://schemas.openxmlformats.org/officeDocument/2006/customXml" ds:itemID="{44F626F5-CCCA-4073-8D66-000BDAC3A9A2}">
   <ds:schemaRefs>
     <ds:schemaRef ds:uri="http://schemas.openxmlformats.org/officeDocument/2006/bibliography"/>
   </ds:schemaRefs>

</xml_diff>

<commit_message>
Filled routes and normalized use case
</commit_message>
<xml_diff>
--- a/Design_Requirements.docx
+++ b/Design_Requirements.docx
@@ -9,9 +9,9 @@
         <w:tblLook w:val="04A0" w:firstRow="1" w:lastRow="0" w:firstColumn="1" w:lastColumn="0" w:noHBand="0" w:noVBand="1"/>
       </w:tblPr>
       <w:tblGrid>
-        <w:gridCol w:w="3115"/>
-        <w:gridCol w:w="3115"/>
-        <w:gridCol w:w="3115"/>
+        <w:gridCol w:w="2915"/>
+        <w:gridCol w:w="3482"/>
+        <w:gridCol w:w="2948"/>
       </w:tblGrid>
       <w:tr>
         <w:tc>
@@ -261,58 +261,56 @@
                 <w:szCs w:val="28"/>
                 <w:lang w:val="en-US"/>
               </w:rPr>
-              <w:t>GET</w:t>
-            </w:r>
-          </w:p>
-        </w:tc>
-        <w:tc>
-          <w:tcPr>
-            <w:tcW w:w="3115" w:type="dxa"/>
-          </w:tcPr>
-          <w:p>
-            <w:pPr>
-              <w:rPr>
-                <w:rFonts w:ascii="Times New Roman" w:hAnsi="Times New Roman" w:cs="Times New Roman"/>
-                <w:sz w:val="28"/>
-                <w:szCs w:val="28"/>
-                <w:lang w:val="en-US"/>
-              </w:rPr>
-            </w:pPr>
-            <w:r>
-              <w:rPr>
-                <w:rFonts w:ascii="Times New Roman" w:hAnsi="Times New Roman" w:cs="Times New Roman"/>
-                <w:sz w:val="28"/>
-                <w:szCs w:val="28"/>
-                <w:lang w:val="en-US"/>
-              </w:rPr>
-              <w:t>/profile/{name}</w:t>
-            </w:r>
-          </w:p>
-        </w:tc>
-        <w:tc>
-          <w:tcPr>
-            <w:tcW w:w="3115" w:type="dxa"/>
-          </w:tcPr>
-          <w:p>
-            <w:pPr>
-              <w:rPr>
-                <w:rFonts w:ascii="Times New Roman" w:hAnsi="Times New Roman" w:cs="Times New Roman"/>
-                <w:sz w:val="28"/>
-                <w:szCs w:val="28"/>
-                <w:lang w:val="en-US"/>
-              </w:rPr>
-            </w:pPr>
-            <w:r>
-              <w:rPr>
-                <w:rFonts w:ascii="Times New Roman" w:hAnsi="Times New Roman" w:cs="Times New Roman"/>
-                <w:sz w:val="28"/>
-                <w:szCs w:val="28"/>
-                <w:lang w:val="en-US"/>
-              </w:rPr>
-              <w:t>Show user profile</w:t>
-            </w:r>
-            <w:bookmarkStart w:id="0" w:name="_GoBack"/>
-            <w:bookmarkEnd w:id="0"/>
+              <w:t>POST</w:t>
+            </w:r>
+          </w:p>
+        </w:tc>
+        <w:tc>
+          <w:tcPr>
+            <w:tcW w:w="3115" w:type="dxa"/>
+          </w:tcPr>
+          <w:p>
+            <w:pPr>
+              <w:rPr>
+                <w:rFonts w:ascii="Times New Roman" w:hAnsi="Times New Roman" w:cs="Times New Roman"/>
+                <w:sz w:val="28"/>
+                <w:szCs w:val="28"/>
+                <w:lang w:val="en-US"/>
+              </w:rPr>
+            </w:pPr>
+            <w:r>
+              <w:rPr>
+                <w:rFonts w:ascii="Times New Roman" w:hAnsi="Times New Roman" w:cs="Times New Roman"/>
+                <w:sz w:val="28"/>
+                <w:szCs w:val="28"/>
+                <w:lang w:val="en-US"/>
+              </w:rPr>
+              <w:t>/reg</w:t>
+            </w:r>
+          </w:p>
+        </w:tc>
+        <w:tc>
+          <w:tcPr>
+            <w:tcW w:w="3115" w:type="dxa"/>
+          </w:tcPr>
+          <w:p>
+            <w:pPr>
+              <w:rPr>
+                <w:rFonts w:ascii="Times New Roman" w:hAnsi="Times New Roman" w:cs="Times New Roman"/>
+                <w:sz w:val="28"/>
+                <w:szCs w:val="28"/>
+                <w:lang w:val="en-US"/>
+              </w:rPr>
+            </w:pPr>
+            <w:r>
+              <w:rPr>
+                <w:rFonts w:ascii="Times New Roman" w:hAnsi="Times New Roman" w:cs="Times New Roman"/>
+                <w:sz w:val="28"/>
+                <w:szCs w:val="28"/>
+                <w:lang w:val="en-US"/>
+              </w:rPr>
+              <w:t>Registration</w:t>
+            </w:r>
           </w:p>
         </w:tc>
       </w:tr>
@@ -327,37 +325,75 @@
                 <w:rFonts w:ascii="Times New Roman" w:hAnsi="Times New Roman" w:cs="Times New Roman"/>
                 <w:sz w:val="28"/>
                 <w:szCs w:val="28"/>
-              </w:rPr>
-            </w:pPr>
-          </w:p>
-        </w:tc>
-        <w:tc>
-          <w:tcPr>
-            <w:tcW w:w="3115" w:type="dxa"/>
-          </w:tcPr>
-          <w:p>
-            <w:pPr>
-              <w:rPr>
-                <w:rFonts w:ascii="Times New Roman" w:hAnsi="Times New Roman" w:cs="Times New Roman"/>
-                <w:sz w:val="28"/>
-                <w:szCs w:val="28"/>
-                <w:lang w:val="en-US"/>
-              </w:rPr>
-            </w:pPr>
-          </w:p>
-        </w:tc>
-        <w:tc>
-          <w:tcPr>
-            <w:tcW w:w="3115" w:type="dxa"/>
-          </w:tcPr>
-          <w:p>
-            <w:pPr>
-              <w:rPr>
-                <w:rFonts w:ascii="Times New Roman" w:hAnsi="Times New Roman" w:cs="Times New Roman"/>
-                <w:sz w:val="28"/>
-                <w:szCs w:val="28"/>
-              </w:rPr>
-            </w:pPr>
+                <w:lang w:val="en-US"/>
+              </w:rPr>
+            </w:pPr>
+            <w:r>
+              <w:rPr>
+                <w:rFonts w:ascii="Times New Roman" w:hAnsi="Times New Roman" w:cs="Times New Roman"/>
+                <w:sz w:val="28"/>
+                <w:szCs w:val="28"/>
+                <w:lang w:val="en-US"/>
+              </w:rPr>
+              <w:t>GET</w:t>
+            </w:r>
+          </w:p>
+        </w:tc>
+        <w:tc>
+          <w:tcPr>
+            <w:tcW w:w="3115" w:type="dxa"/>
+          </w:tcPr>
+          <w:p>
+            <w:pPr>
+              <w:rPr>
+                <w:rFonts w:ascii="Times New Roman" w:hAnsi="Times New Roman" w:cs="Times New Roman"/>
+                <w:sz w:val="28"/>
+                <w:szCs w:val="28"/>
+                <w:lang w:val="en-US"/>
+              </w:rPr>
+            </w:pPr>
+            <w:r>
+              <w:rPr>
+                <w:rFonts w:ascii="Times New Roman" w:hAnsi="Times New Roman" w:cs="Times New Roman"/>
+                <w:sz w:val="28"/>
+                <w:szCs w:val="28"/>
+                <w:lang w:val="en-US"/>
+              </w:rPr>
+              <w:t>/profile?</w:t>
+            </w:r>
+            <w:r>
+              <w:rPr>
+                <w:rFonts w:ascii="Times New Roman" w:hAnsi="Times New Roman" w:cs="Times New Roman"/>
+                <w:sz w:val="28"/>
+                <w:szCs w:val="28"/>
+                <w:lang w:val="en-US"/>
+              </w:rPr>
+              <w:t>id</w:t>
+            </w:r>
+          </w:p>
+        </w:tc>
+        <w:tc>
+          <w:tcPr>
+            <w:tcW w:w="3115" w:type="dxa"/>
+          </w:tcPr>
+          <w:p>
+            <w:pPr>
+              <w:rPr>
+                <w:rFonts w:ascii="Times New Roman" w:hAnsi="Times New Roman" w:cs="Times New Roman"/>
+                <w:sz w:val="28"/>
+                <w:szCs w:val="28"/>
+                <w:lang w:val="en-US"/>
+              </w:rPr>
+            </w:pPr>
+            <w:r>
+              <w:rPr>
+                <w:rFonts w:ascii="Times New Roman" w:hAnsi="Times New Roman" w:cs="Times New Roman"/>
+                <w:sz w:val="28"/>
+                <w:szCs w:val="28"/>
+                <w:lang w:val="en-US"/>
+              </w:rPr>
+              <w:t>Show user profile</w:t>
+            </w:r>
           </w:p>
         </w:tc>
       </w:tr>
@@ -375,35 +411,90 @@
                 <w:lang w:val="en-US"/>
               </w:rPr>
             </w:pPr>
-          </w:p>
-        </w:tc>
-        <w:tc>
-          <w:tcPr>
-            <w:tcW w:w="3115" w:type="dxa"/>
-          </w:tcPr>
-          <w:p>
-            <w:pPr>
-              <w:rPr>
-                <w:rFonts w:ascii="Times New Roman" w:hAnsi="Times New Roman" w:cs="Times New Roman"/>
-                <w:sz w:val="28"/>
-                <w:szCs w:val="28"/>
-                <w:lang w:val="en-US"/>
-              </w:rPr>
-            </w:pPr>
-          </w:p>
-        </w:tc>
-        <w:tc>
-          <w:tcPr>
-            <w:tcW w:w="3115" w:type="dxa"/>
-          </w:tcPr>
-          <w:p>
-            <w:pPr>
-              <w:rPr>
-                <w:rFonts w:ascii="Times New Roman" w:hAnsi="Times New Roman" w:cs="Times New Roman"/>
-                <w:sz w:val="28"/>
-                <w:szCs w:val="28"/>
-              </w:rPr>
-            </w:pPr>
+            <w:r>
+              <w:rPr>
+                <w:rFonts w:ascii="Times New Roman" w:hAnsi="Times New Roman" w:cs="Times New Roman"/>
+                <w:sz w:val="28"/>
+                <w:szCs w:val="28"/>
+                <w:lang w:val="en-US"/>
+              </w:rPr>
+              <w:t>PUT</w:t>
+            </w:r>
+          </w:p>
+        </w:tc>
+        <w:tc>
+          <w:tcPr>
+            <w:tcW w:w="3115" w:type="dxa"/>
+          </w:tcPr>
+          <w:p>
+            <w:pPr>
+              <w:rPr>
+                <w:rFonts w:ascii="Times New Roman" w:hAnsi="Times New Roman" w:cs="Times New Roman"/>
+                <w:sz w:val="28"/>
+                <w:szCs w:val="28"/>
+                <w:lang w:val="en-US"/>
+              </w:rPr>
+            </w:pPr>
+            <w:r>
+              <w:rPr>
+                <w:rFonts w:ascii="Times New Roman" w:hAnsi="Times New Roman" w:cs="Times New Roman"/>
+                <w:sz w:val="28"/>
+                <w:szCs w:val="28"/>
+                <w:lang w:val="en-US"/>
+              </w:rPr>
+              <w:t>/profile</w:t>
+            </w:r>
+            <w:r>
+              <w:rPr>
+                <w:rFonts w:ascii="Times New Roman" w:hAnsi="Times New Roman" w:cs="Times New Roman"/>
+                <w:sz w:val="28"/>
+                <w:szCs w:val="28"/>
+                <w:lang w:val="en-US"/>
+              </w:rPr>
+              <w:t>/edit</w:t>
+            </w:r>
+          </w:p>
+        </w:tc>
+        <w:tc>
+          <w:tcPr>
+            <w:tcW w:w="3115" w:type="dxa"/>
+          </w:tcPr>
+          <w:p>
+            <w:pPr>
+              <w:rPr>
+                <w:rFonts w:ascii="Times New Roman" w:hAnsi="Times New Roman" w:cs="Times New Roman"/>
+                <w:sz w:val="28"/>
+                <w:szCs w:val="28"/>
+                <w:lang w:val="en-US"/>
+              </w:rPr>
+            </w:pPr>
+            <w:r>
+              <w:rPr>
+                <w:rFonts w:ascii="Times New Roman" w:hAnsi="Times New Roman" w:cs="Times New Roman"/>
+                <w:sz w:val="28"/>
+                <w:szCs w:val="28"/>
+                <w:lang w:val="en-US"/>
+              </w:rPr>
+              <w:t>Modify account</w:t>
+            </w:r>
+            <w:r>
+              <w:rPr>
+                <w:rFonts w:ascii="Times New Roman" w:hAnsi="Times New Roman" w:cs="Times New Roman"/>
+                <w:sz w:val="28"/>
+                <w:szCs w:val="28"/>
+                <w:lang w:val="en-US"/>
+              </w:rPr>
+              <w:t xml:space="preserve"> settings</w:t>
+            </w:r>
+            <w:r>
+              <w:rPr>
+                <w:rFonts w:ascii="Times New Roman" w:hAnsi="Times New Roman" w:cs="Times New Roman"/>
+                <w:sz w:val="28"/>
+                <w:szCs w:val="28"/>
+                <w:lang w:val="en-US"/>
+              </w:rPr>
+              <w:t xml:space="preserve"> and profile</w:t>
+            </w:r>
           </w:p>
         </w:tc>
       </w:tr>
@@ -421,35 +512,72 @@
                 <w:lang w:val="en-US"/>
               </w:rPr>
             </w:pPr>
-          </w:p>
-        </w:tc>
-        <w:tc>
-          <w:tcPr>
-            <w:tcW w:w="3115" w:type="dxa"/>
-          </w:tcPr>
-          <w:p>
-            <w:pPr>
-              <w:rPr>
-                <w:rFonts w:ascii="Times New Roman" w:hAnsi="Times New Roman" w:cs="Times New Roman"/>
-                <w:sz w:val="28"/>
-                <w:szCs w:val="28"/>
-                <w:lang w:val="en-US"/>
-              </w:rPr>
-            </w:pPr>
-          </w:p>
-        </w:tc>
-        <w:tc>
-          <w:tcPr>
-            <w:tcW w:w="3115" w:type="dxa"/>
-          </w:tcPr>
-          <w:p>
-            <w:pPr>
-              <w:rPr>
-                <w:rFonts w:ascii="Times New Roman" w:hAnsi="Times New Roman" w:cs="Times New Roman"/>
-                <w:sz w:val="28"/>
-                <w:szCs w:val="28"/>
-              </w:rPr>
-            </w:pPr>
+            <w:r>
+              <w:rPr>
+                <w:rFonts w:ascii="Times New Roman" w:hAnsi="Times New Roman" w:cs="Times New Roman"/>
+                <w:sz w:val="28"/>
+                <w:szCs w:val="28"/>
+                <w:lang w:val="en-US"/>
+              </w:rPr>
+              <w:t>DELETE</w:t>
+            </w:r>
+          </w:p>
+        </w:tc>
+        <w:tc>
+          <w:tcPr>
+            <w:tcW w:w="3115" w:type="dxa"/>
+          </w:tcPr>
+          <w:p>
+            <w:pPr>
+              <w:rPr>
+                <w:rFonts w:ascii="Times New Roman" w:hAnsi="Times New Roman" w:cs="Times New Roman"/>
+                <w:sz w:val="28"/>
+                <w:szCs w:val="28"/>
+                <w:lang w:val="en-US"/>
+              </w:rPr>
+            </w:pPr>
+            <w:r>
+              <w:rPr>
+                <w:rFonts w:ascii="Times New Roman" w:hAnsi="Times New Roman" w:cs="Times New Roman"/>
+                <w:sz w:val="28"/>
+                <w:szCs w:val="28"/>
+                <w:lang w:val="en-US"/>
+              </w:rPr>
+              <w:t>/profile/delete</w:t>
+            </w:r>
+          </w:p>
+        </w:tc>
+        <w:tc>
+          <w:tcPr>
+            <w:tcW w:w="3115" w:type="dxa"/>
+          </w:tcPr>
+          <w:p>
+            <w:pPr>
+              <w:rPr>
+                <w:rFonts w:ascii="Times New Roman" w:hAnsi="Times New Roman" w:cs="Times New Roman"/>
+                <w:sz w:val="28"/>
+                <w:szCs w:val="28"/>
+                <w:lang w:val="en-US"/>
+              </w:rPr>
+            </w:pPr>
+            <w:r>
+              <w:rPr>
+                <w:rFonts w:ascii="Times New Roman" w:hAnsi="Times New Roman" w:cs="Times New Roman"/>
+                <w:sz w:val="28"/>
+                <w:szCs w:val="28"/>
+                <w:lang w:val="en-US"/>
+              </w:rPr>
+              <w:t>Leave feedback</w:t>
+            </w:r>
+            <w:r>
+              <w:rPr>
+                <w:rFonts w:ascii="Times New Roman" w:hAnsi="Times New Roman" w:cs="Times New Roman"/>
+                <w:sz w:val="28"/>
+                <w:szCs w:val="28"/>
+                <w:lang w:val="en-US"/>
+              </w:rPr>
+              <w:t xml:space="preserve"> and delete account</w:t>
+            </w:r>
           </w:p>
         </w:tc>
       </w:tr>
@@ -464,34 +592,55 @@
                 <w:rFonts w:ascii="Times New Roman" w:hAnsi="Times New Roman" w:cs="Times New Roman"/>
                 <w:sz w:val="28"/>
                 <w:szCs w:val="28"/>
-              </w:rPr>
-            </w:pPr>
-          </w:p>
-        </w:tc>
-        <w:tc>
-          <w:tcPr>
-            <w:tcW w:w="3115" w:type="dxa"/>
-          </w:tcPr>
-          <w:p>
-            <w:pPr>
-              <w:rPr>
-                <w:rFonts w:ascii="Times New Roman" w:hAnsi="Times New Roman" w:cs="Times New Roman"/>
-                <w:sz w:val="28"/>
-                <w:szCs w:val="28"/>
-              </w:rPr>
-            </w:pPr>
-          </w:p>
-        </w:tc>
-        <w:tc>
-          <w:tcPr>
-            <w:tcW w:w="3115" w:type="dxa"/>
-          </w:tcPr>
-          <w:p>
-            <w:pPr>
-              <w:rPr>
-                <w:rFonts w:ascii="Times New Roman" w:hAnsi="Times New Roman" w:cs="Times New Roman"/>
-                <w:sz w:val="28"/>
-                <w:szCs w:val="28"/>
+                <w:lang w:val="en-US"/>
+              </w:rPr>
+            </w:pPr>
+            <w:r>
+              <w:rPr>
+                <w:rFonts w:ascii="Times New Roman" w:hAnsi="Times New Roman" w:cs="Times New Roman"/>
+                <w:sz w:val="28"/>
+                <w:szCs w:val="28"/>
+                <w:lang w:val="en-US"/>
+              </w:rPr>
+              <w:t>GET</w:t>
+            </w:r>
+          </w:p>
+        </w:tc>
+        <w:tc>
+          <w:tcPr>
+            <w:tcW w:w="3115" w:type="dxa"/>
+          </w:tcPr>
+          <w:p>
+            <w:pPr>
+              <w:rPr>
+                <w:rFonts w:ascii="Times New Roman" w:hAnsi="Times New Roman" w:cs="Times New Roman"/>
+                <w:sz w:val="28"/>
+                <w:szCs w:val="28"/>
+                <w:lang w:val="en-US"/>
+              </w:rPr>
+            </w:pPr>
+            <w:r>
+              <w:rPr>
+                <w:rFonts w:ascii="Times New Roman" w:hAnsi="Times New Roman" w:cs="Times New Roman"/>
+                <w:sz w:val="28"/>
+                <w:szCs w:val="28"/>
+                <w:lang w:val="en-US"/>
+              </w:rPr>
+              <w:t>/home/stores?sort</w:t>
+            </w:r>
+          </w:p>
+        </w:tc>
+        <w:tc>
+          <w:tcPr>
+            <w:tcW w:w="3115" w:type="dxa"/>
+          </w:tcPr>
+          <w:p>
+            <w:pPr>
+              <w:rPr>
+                <w:rFonts w:ascii="Times New Roman" w:hAnsi="Times New Roman" w:cs="Times New Roman"/>
+                <w:sz w:val="28"/>
+                <w:szCs w:val="28"/>
+                <w:lang w:val="en-US"/>
               </w:rPr>
             </w:pPr>
           </w:p>
@@ -508,37 +657,84 @@
                 <w:rFonts w:ascii="Times New Roman" w:hAnsi="Times New Roman" w:cs="Times New Roman"/>
                 <w:sz w:val="28"/>
                 <w:szCs w:val="28"/>
-              </w:rPr>
-            </w:pPr>
-          </w:p>
-        </w:tc>
-        <w:tc>
-          <w:tcPr>
-            <w:tcW w:w="3115" w:type="dxa"/>
-          </w:tcPr>
-          <w:p>
-            <w:pPr>
-              <w:rPr>
-                <w:rFonts w:ascii="Times New Roman" w:hAnsi="Times New Roman" w:cs="Times New Roman"/>
-                <w:sz w:val="28"/>
-                <w:szCs w:val="28"/>
-                <w:lang w:val="en-US"/>
-              </w:rPr>
-            </w:pPr>
-          </w:p>
-        </w:tc>
-        <w:tc>
-          <w:tcPr>
-            <w:tcW w:w="3115" w:type="dxa"/>
-          </w:tcPr>
-          <w:p>
-            <w:pPr>
-              <w:rPr>
-                <w:rFonts w:ascii="Times New Roman" w:hAnsi="Times New Roman" w:cs="Times New Roman"/>
-                <w:sz w:val="28"/>
-                <w:szCs w:val="28"/>
-              </w:rPr>
-            </w:pPr>
+                <w:lang w:val="en-US"/>
+              </w:rPr>
+            </w:pPr>
+            <w:r>
+              <w:rPr>
+                <w:rFonts w:ascii="Times New Roman" w:hAnsi="Times New Roman" w:cs="Times New Roman"/>
+                <w:sz w:val="28"/>
+                <w:szCs w:val="28"/>
+                <w:lang w:val="en-US"/>
+              </w:rPr>
+              <w:t>GET</w:t>
+            </w:r>
+          </w:p>
+        </w:tc>
+        <w:tc>
+          <w:tcPr>
+            <w:tcW w:w="3115" w:type="dxa"/>
+          </w:tcPr>
+          <w:p>
+            <w:pPr>
+              <w:rPr>
+                <w:rFonts w:ascii="Times New Roman" w:hAnsi="Times New Roman" w:cs="Times New Roman"/>
+                <w:sz w:val="28"/>
+                <w:szCs w:val="28"/>
+                <w:lang w:val="en-US"/>
+              </w:rPr>
+            </w:pPr>
+            <w:r>
+              <w:rPr>
+                <w:rFonts w:ascii="Times New Roman" w:hAnsi="Times New Roman" w:cs="Times New Roman"/>
+                <w:sz w:val="28"/>
+                <w:szCs w:val="28"/>
+                <w:lang w:val="en-US"/>
+              </w:rPr>
+              <w:t>/home/stores/</w:t>
+            </w:r>
+            <w:r>
+              <w:rPr>
+                <w:rFonts w:ascii="Times New Roman" w:hAnsi="Times New Roman" w:cs="Times New Roman"/>
+                <w:sz w:val="28"/>
+                <w:szCs w:val="28"/>
+                <w:lang w:val="en-US"/>
+              </w:rPr>
+              <w:t>electronics</w:t>
+            </w:r>
+            <w:r>
+              <w:rPr>
+                <w:rFonts w:ascii="Times New Roman" w:hAnsi="Times New Roman" w:cs="Times New Roman"/>
+                <w:sz w:val="28"/>
+                <w:szCs w:val="28"/>
+                <w:lang w:val="en-US"/>
+              </w:rPr>
+              <w:t>?sort</w:t>
+            </w:r>
+          </w:p>
+        </w:tc>
+        <w:tc>
+          <w:tcPr>
+            <w:tcW w:w="3115" w:type="dxa"/>
+          </w:tcPr>
+          <w:p>
+            <w:pPr>
+              <w:rPr>
+                <w:rFonts w:ascii="Times New Roman" w:hAnsi="Times New Roman" w:cs="Times New Roman"/>
+                <w:sz w:val="28"/>
+                <w:szCs w:val="28"/>
+                <w:lang w:val="en-US"/>
+              </w:rPr>
+            </w:pPr>
+            <w:r>
+              <w:rPr>
+                <w:rFonts w:ascii="Times New Roman" w:hAnsi="Times New Roman" w:cs="Times New Roman"/>
+                <w:sz w:val="28"/>
+                <w:szCs w:val="28"/>
+                <w:lang w:val="en-US"/>
+              </w:rPr>
+              <w:t>Show electronics stores</w:t>
+            </w:r>
           </w:p>
         </w:tc>
       </w:tr>
@@ -556,35 +752,81 @@
                 <w:lang w:val="en-US"/>
               </w:rPr>
             </w:pPr>
-          </w:p>
-        </w:tc>
-        <w:tc>
-          <w:tcPr>
-            <w:tcW w:w="3115" w:type="dxa"/>
-          </w:tcPr>
-          <w:p>
-            <w:pPr>
-              <w:rPr>
-                <w:rFonts w:ascii="Times New Roman" w:hAnsi="Times New Roman" w:cs="Times New Roman"/>
-                <w:sz w:val="28"/>
-                <w:szCs w:val="28"/>
-                <w:lang w:val="en-US"/>
-              </w:rPr>
-            </w:pPr>
-          </w:p>
-        </w:tc>
-        <w:tc>
-          <w:tcPr>
-            <w:tcW w:w="3115" w:type="dxa"/>
-          </w:tcPr>
-          <w:p>
-            <w:pPr>
-              <w:rPr>
-                <w:rFonts w:ascii="Times New Roman" w:hAnsi="Times New Roman" w:cs="Times New Roman"/>
-                <w:sz w:val="28"/>
-                <w:szCs w:val="28"/>
-              </w:rPr>
-            </w:pPr>
+            <w:r>
+              <w:rPr>
+                <w:rFonts w:ascii="Times New Roman" w:hAnsi="Times New Roman" w:cs="Times New Roman"/>
+                <w:sz w:val="28"/>
+                <w:szCs w:val="28"/>
+                <w:lang w:val="en-US"/>
+              </w:rPr>
+              <w:t>GET</w:t>
+            </w:r>
+          </w:p>
+        </w:tc>
+        <w:tc>
+          <w:tcPr>
+            <w:tcW w:w="3115" w:type="dxa"/>
+          </w:tcPr>
+          <w:p>
+            <w:pPr>
+              <w:rPr>
+                <w:rFonts w:ascii="Times New Roman" w:hAnsi="Times New Roman" w:cs="Times New Roman"/>
+                <w:sz w:val="28"/>
+                <w:szCs w:val="28"/>
+                <w:lang w:val="en-US"/>
+              </w:rPr>
+            </w:pPr>
+            <w:r>
+              <w:rPr>
+                <w:rFonts w:ascii="Times New Roman" w:hAnsi="Times New Roman" w:cs="Times New Roman"/>
+                <w:sz w:val="28"/>
+                <w:szCs w:val="28"/>
+                <w:lang w:val="en-US"/>
+              </w:rPr>
+              <w:t>/home/stores/</w:t>
+            </w:r>
+            <w:r>
+              <w:rPr>
+                <w:rFonts w:ascii="Times New Roman" w:hAnsi="Times New Roman" w:cs="Times New Roman"/>
+                <w:sz w:val="28"/>
+                <w:szCs w:val="28"/>
+                <w:lang w:val="en-US"/>
+              </w:rPr>
+              <w:t>clothing</w:t>
+            </w:r>
+            <w:r>
+              <w:rPr>
+                <w:rFonts w:ascii="Times New Roman" w:hAnsi="Times New Roman" w:cs="Times New Roman"/>
+                <w:sz w:val="28"/>
+                <w:szCs w:val="28"/>
+                <w:lang w:val="en-US"/>
+              </w:rPr>
+              <w:t>?sort</w:t>
+            </w:r>
+          </w:p>
+        </w:tc>
+        <w:tc>
+          <w:tcPr>
+            <w:tcW w:w="3115" w:type="dxa"/>
+          </w:tcPr>
+          <w:p>
+            <w:pPr>
+              <w:rPr>
+                <w:rFonts w:ascii="Times New Roman" w:hAnsi="Times New Roman" w:cs="Times New Roman"/>
+                <w:sz w:val="28"/>
+                <w:szCs w:val="28"/>
+                <w:lang w:val="en-US"/>
+              </w:rPr>
+            </w:pPr>
+            <w:r>
+              <w:rPr>
+                <w:rFonts w:ascii="Times New Roman" w:hAnsi="Times New Roman" w:cs="Times New Roman"/>
+                <w:sz w:val="28"/>
+                <w:szCs w:val="28"/>
+                <w:lang w:val="en-US"/>
+              </w:rPr>
+              <w:t>Show clothing stores</w:t>
+            </w:r>
           </w:p>
         </w:tc>
       </w:tr>
@@ -602,35 +844,433 @@
                 <w:lang w:val="en-US"/>
               </w:rPr>
             </w:pPr>
-          </w:p>
-        </w:tc>
-        <w:tc>
-          <w:tcPr>
-            <w:tcW w:w="3115" w:type="dxa"/>
-          </w:tcPr>
-          <w:p>
-            <w:pPr>
-              <w:rPr>
-                <w:rFonts w:ascii="Times New Roman" w:hAnsi="Times New Roman" w:cs="Times New Roman"/>
-                <w:sz w:val="28"/>
-                <w:szCs w:val="28"/>
-                <w:lang w:val="en-US"/>
-              </w:rPr>
-            </w:pPr>
-          </w:p>
-        </w:tc>
-        <w:tc>
-          <w:tcPr>
-            <w:tcW w:w="3115" w:type="dxa"/>
-          </w:tcPr>
-          <w:p>
-            <w:pPr>
-              <w:rPr>
-                <w:rFonts w:ascii="Times New Roman" w:hAnsi="Times New Roman" w:cs="Times New Roman"/>
-                <w:sz w:val="28"/>
-                <w:szCs w:val="28"/>
-              </w:rPr>
-            </w:pPr>
+            <w:r>
+              <w:rPr>
+                <w:rFonts w:ascii="Times New Roman" w:hAnsi="Times New Roman" w:cs="Times New Roman"/>
+                <w:sz w:val="28"/>
+                <w:szCs w:val="28"/>
+                <w:lang w:val="en-US"/>
+              </w:rPr>
+              <w:t>…</w:t>
+            </w:r>
+          </w:p>
+        </w:tc>
+        <w:tc>
+          <w:tcPr>
+            <w:tcW w:w="3115" w:type="dxa"/>
+          </w:tcPr>
+          <w:p>
+            <w:pPr>
+              <w:rPr>
+                <w:rFonts w:ascii="Times New Roman" w:hAnsi="Times New Roman" w:cs="Times New Roman"/>
+                <w:sz w:val="28"/>
+                <w:szCs w:val="28"/>
+                <w:lang w:val="en-US"/>
+              </w:rPr>
+            </w:pPr>
+            <w:r>
+              <w:rPr>
+                <w:rFonts w:ascii="Times New Roman" w:hAnsi="Times New Roman" w:cs="Times New Roman"/>
+                <w:sz w:val="28"/>
+                <w:szCs w:val="28"/>
+                <w:lang w:val="en-US"/>
+              </w:rPr>
+              <w:t>…</w:t>
+            </w:r>
+          </w:p>
+        </w:tc>
+        <w:tc>
+          <w:tcPr>
+            <w:tcW w:w="3115" w:type="dxa"/>
+          </w:tcPr>
+          <w:p>
+            <w:pPr>
+              <w:rPr>
+                <w:rFonts w:ascii="Times New Roman" w:hAnsi="Times New Roman" w:cs="Times New Roman"/>
+                <w:sz w:val="28"/>
+                <w:szCs w:val="28"/>
+                <w:lang w:val="en-US"/>
+              </w:rPr>
+            </w:pPr>
+            <w:r>
+              <w:rPr>
+                <w:rFonts w:ascii="Times New Roman" w:hAnsi="Times New Roman" w:cs="Times New Roman"/>
+                <w:sz w:val="28"/>
+                <w:szCs w:val="28"/>
+                <w:lang w:val="en-US"/>
+              </w:rPr>
+              <w:t>…</w:t>
+            </w:r>
+          </w:p>
+        </w:tc>
+      </w:tr>
+      <w:tr>
+        <w:tc>
+          <w:tcPr>
+            <w:tcW w:w="3115" w:type="dxa"/>
+          </w:tcPr>
+          <w:p>
+            <w:pPr>
+              <w:rPr>
+                <w:rFonts w:ascii="Times New Roman" w:hAnsi="Times New Roman" w:cs="Times New Roman"/>
+                <w:sz w:val="28"/>
+                <w:szCs w:val="28"/>
+                <w:lang w:val="en-US"/>
+              </w:rPr>
+            </w:pPr>
+            <w:r>
+              <w:rPr>
+                <w:rFonts w:ascii="Times New Roman" w:hAnsi="Times New Roman" w:cs="Times New Roman"/>
+                <w:sz w:val="28"/>
+                <w:szCs w:val="28"/>
+                <w:lang w:val="en-US"/>
+              </w:rPr>
+              <w:t>GET</w:t>
+            </w:r>
+          </w:p>
+        </w:tc>
+        <w:tc>
+          <w:tcPr>
+            <w:tcW w:w="3115" w:type="dxa"/>
+          </w:tcPr>
+          <w:p>
+            <w:pPr>
+              <w:rPr>
+                <w:rFonts w:ascii="Times New Roman" w:hAnsi="Times New Roman" w:cs="Times New Roman"/>
+                <w:sz w:val="28"/>
+                <w:szCs w:val="28"/>
+                <w:lang w:val="en-US"/>
+              </w:rPr>
+            </w:pPr>
+            <w:r>
+              <w:rPr>
+                <w:rFonts w:ascii="Times New Roman" w:hAnsi="Times New Roman" w:cs="Times New Roman"/>
+                <w:sz w:val="28"/>
+                <w:szCs w:val="28"/>
+                <w:lang w:val="en-US"/>
+              </w:rPr>
+              <w:t>/store?id</w:t>
+            </w:r>
+          </w:p>
+        </w:tc>
+        <w:tc>
+          <w:tcPr>
+            <w:tcW w:w="3115" w:type="dxa"/>
+          </w:tcPr>
+          <w:p>
+            <w:pPr>
+              <w:rPr>
+                <w:rFonts w:ascii="Times New Roman" w:hAnsi="Times New Roman" w:cs="Times New Roman"/>
+                <w:sz w:val="28"/>
+                <w:szCs w:val="28"/>
+                <w:lang w:val="en-US"/>
+              </w:rPr>
+            </w:pPr>
+            <w:r>
+              <w:rPr>
+                <w:rFonts w:ascii="Times New Roman" w:hAnsi="Times New Roman" w:cs="Times New Roman"/>
+                <w:sz w:val="28"/>
+                <w:szCs w:val="28"/>
+                <w:lang w:val="en-US"/>
+              </w:rPr>
+              <w:t>Show store info</w:t>
+            </w:r>
+          </w:p>
+        </w:tc>
+      </w:tr>
+      <w:tr>
+        <w:tc>
+          <w:tcPr>
+            <w:tcW w:w="3115" w:type="dxa"/>
+          </w:tcPr>
+          <w:p>
+            <w:pPr>
+              <w:rPr>
+                <w:rFonts w:ascii="Times New Roman" w:hAnsi="Times New Roman" w:cs="Times New Roman"/>
+                <w:sz w:val="28"/>
+                <w:szCs w:val="28"/>
+                <w:lang w:val="en-US"/>
+              </w:rPr>
+            </w:pPr>
+            <w:r>
+              <w:rPr>
+                <w:rFonts w:ascii="Times New Roman" w:hAnsi="Times New Roman" w:cs="Times New Roman"/>
+                <w:sz w:val="28"/>
+                <w:szCs w:val="28"/>
+                <w:lang w:val="en-US"/>
+              </w:rPr>
+              <w:t>POST</w:t>
+            </w:r>
+          </w:p>
+        </w:tc>
+        <w:tc>
+          <w:tcPr>
+            <w:tcW w:w="3115" w:type="dxa"/>
+          </w:tcPr>
+          <w:p>
+            <w:pPr>
+              <w:rPr>
+                <w:rFonts w:ascii="Times New Roman" w:hAnsi="Times New Roman" w:cs="Times New Roman"/>
+                <w:sz w:val="28"/>
+                <w:szCs w:val="28"/>
+                <w:lang w:val="en-US"/>
+              </w:rPr>
+            </w:pPr>
+            <w:r>
+              <w:rPr>
+                <w:rFonts w:ascii="Times New Roman" w:hAnsi="Times New Roman" w:cs="Times New Roman"/>
+                <w:sz w:val="28"/>
+                <w:szCs w:val="28"/>
+                <w:lang w:val="en-US"/>
+              </w:rPr>
+              <w:t>/store/rate?id</w:t>
+            </w:r>
+          </w:p>
+        </w:tc>
+        <w:tc>
+          <w:tcPr>
+            <w:tcW w:w="3115" w:type="dxa"/>
+          </w:tcPr>
+          <w:p>
+            <w:pPr>
+              <w:rPr>
+                <w:rFonts w:ascii="Times New Roman" w:hAnsi="Times New Roman" w:cs="Times New Roman"/>
+                <w:sz w:val="28"/>
+                <w:szCs w:val="28"/>
+                <w:lang w:val="en-US"/>
+              </w:rPr>
+            </w:pPr>
+            <w:r>
+              <w:rPr>
+                <w:rFonts w:ascii="Times New Roman" w:hAnsi="Times New Roman" w:cs="Times New Roman"/>
+                <w:sz w:val="28"/>
+                <w:szCs w:val="28"/>
+                <w:lang w:val="en-US"/>
+              </w:rPr>
+              <w:t>Rate store</w:t>
+            </w:r>
+          </w:p>
+        </w:tc>
+      </w:tr>
+      <w:tr>
+        <w:tc>
+          <w:tcPr>
+            <w:tcW w:w="3115" w:type="dxa"/>
+          </w:tcPr>
+          <w:p>
+            <w:pPr>
+              <w:rPr>
+                <w:rFonts w:ascii="Times New Roman" w:hAnsi="Times New Roman" w:cs="Times New Roman"/>
+                <w:sz w:val="28"/>
+                <w:szCs w:val="28"/>
+                <w:lang w:val="en-US"/>
+              </w:rPr>
+            </w:pPr>
+            <w:r>
+              <w:rPr>
+                <w:rFonts w:ascii="Times New Roman" w:hAnsi="Times New Roman" w:cs="Times New Roman"/>
+                <w:sz w:val="28"/>
+                <w:szCs w:val="28"/>
+                <w:lang w:val="en-US"/>
+              </w:rPr>
+              <w:t>POST</w:t>
+            </w:r>
+          </w:p>
+        </w:tc>
+        <w:tc>
+          <w:tcPr>
+            <w:tcW w:w="3115" w:type="dxa"/>
+          </w:tcPr>
+          <w:p>
+            <w:pPr>
+              <w:rPr>
+                <w:rFonts w:ascii="Times New Roman" w:hAnsi="Times New Roman" w:cs="Times New Roman"/>
+                <w:sz w:val="28"/>
+                <w:szCs w:val="28"/>
+                <w:lang w:val="en-US"/>
+              </w:rPr>
+            </w:pPr>
+            <w:r>
+              <w:rPr>
+                <w:rFonts w:ascii="Times New Roman" w:hAnsi="Times New Roman" w:cs="Times New Roman"/>
+                <w:sz w:val="28"/>
+                <w:szCs w:val="28"/>
+                <w:lang w:val="en-US"/>
+              </w:rPr>
+              <w:t>/store/add</w:t>
+            </w:r>
+          </w:p>
+        </w:tc>
+        <w:tc>
+          <w:tcPr>
+            <w:tcW w:w="3115" w:type="dxa"/>
+          </w:tcPr>
+          <w:p>
+            <w:pPr>
+              <w:rPr>
+                <w:rFonts w:ascii="Times New Roman" w:hAnsi="Times New Roman" w:cs="Times New Roman"/>
+                <w:sz w:val="28"/>
+                <w:szCs w:val="28"/>
+                <w:lang w:val="en-US"/>
+              </w:rPr>
+            </w:pPr>
+            <w:r>
+              <w:rPr>
+                <w:rFonts w:ascii="Times New Roman" w:hAnsi="Times New Roman" w:cs="Times New Roman"/>
+                <w:sz w:val="28"/>
+                <w:szCs w:val="28"/>
+                <w:lang w:val="en-US"/>
+              </w:rPr>
+              <w:t>Add store</w:t>
+            </w:r>
+          </w:p>
+        </w:tc>
+      </w:tr>
+      <w:tr>
+        <w:tc>
+          <w:tcPr>
+            <w:tcW w:w="3115" w:type="dxa"/>
+          </w:tcPr>
+          <w:p>
+            <w:pPr>
+              <w:rPr>
+                <w:rFonts w:ascii="Times New Roman" w:hAnsi="Times New Roman" w:cs="Times New Roman"/>
+                <w:sz w:val="28"/>
+                <w:szCs w:val="28"/>
+                <w:lang w:val="en-US"/>
+              </w:rPr>
+            </w:pPr>
+            <w:r>
+              <w:rPr>
+                <w:rFonts w:ascii="Times New Roman" w:hAnsi="Times New Roman" w:cs="Times New Roman"/>
+                <w:sz w:val="28"/>
+                <w:szCs w:val="28"/>
+                <w:lang w:val="en-US"/>
+              </w:rPr>
+              <w:t>POST</w:t>
+            </w:r>
+          </w:p>
+        </w:tc>
+        <w:tc>
+          <w:tcPr>
+            <w:tcW w:w="3115" w:type="dxa"/>
+          </w:tcPr>
+          <w:p>
+            <w:pPr>
+              <w:rPr>
+                <w:rFonts w:ascii="Times New Roman" w:hAnsi="Times New Roman" w:cs="Times New Roman"/>
+                <w:sz w:val="28"/>
+                <w:szCs w:val="28"/>
+                <w:lang w:val="en-US"/>
+              </w:rPr>
+            </w:pPr>
+            <w:r>
+              <w:rPr>
+                <w:rFonts w:ascii="Times New Roman" w:hAnsi="Times New Roman" w:cs="Times New Roman"/>
+                <w:sz w:val="28"/>
+                <w:szCs w:val="28"/>
+                <w:lang w:val="en-US"/>
+              </w:rPr>
+              <w:t>/admin</w:t>
+            </w:r>
+          </w:p>
+        </w:tc>
+        <w:tc>
+          <w:tcPr>
+            <w:tcW w:w="3115" w:type="dxa"/>
+          </w:tcPr>
+          <w:p>
+            <w:pPr>
+              <w:rPr>
+                <w:rFonts w:ascii="Times New Roman" w:hAnsi="Times New Roman" w:cs="Times New Roman"/>
+                <w:sz w:val="28"/>
+                <w:szCs w:val="28"/>
+                <w:lang w:val="en-US"/>
+              </w:rPr>
+            </w:pPr>
+            <w:r>
+              <w:rPr>
+                <w:rFonts w:ascii="Times New Roman" w:hAnsi="Times New Roman" w:cs="Times New Roman"/>
+                <w:sz w:val="28"/>
+                <w:szCs w:val="28"/>
+                <w:lang w:val="en-US"/>
+              </w:rPr>
+              <w:t>Manipulate data</w:t>
+            </w:r>
+          </w:p>
+        </w:tc>
+      </w:tr>
+      <w:tr>
+        <w:tc>
+          <w:tcPr>
+            <w:tcW w:w="3115" w:type="dxa"/>
+          </w:tcPr>
+          <w:p>
+            <w:pPr>
+              <w:rPr>
+                <w:rFonts w:ascii="Times New Roman" w:hAnsi="Times New Roman" w:cs="Times New Roman"/>
+                <w:sz w:val="28"/>
+                <w:szCs w:val="28"/>
+                <w:lang w:val="en-US"/>
+              </w:rPr>
+            </w:pPr>
+            <w:r>
+              <w:rPr>
+                <w:rFonts w:ascii="Times New Roman" w:hAnsi="Times New Roman" w:cs="Times New Roman"/>
+                <w:sz w:val="28"/>
+                <w:szCs w:val="28"/>
+                <w:lang w:val="en-US"/>
+              </w:rPr>
+              <w:t>…</w:t>
+            </w:r>
+          </w:p>
+        </w:tc>
+        <w:tc>
+          <w:tcPr>
+            <w:tcW w:w="3115" w:type="dxa"/>
+          </w:tcPr>
+          <w:p>
+            <w:pPr>
+              <w:rPr>
+                <w:rFonts w:ascii="Times New Roman" w:hAnsi="Times New Roman" w:cs="Times New Roman"/>
+                <w:sz w:val="28"/>
+                <w:szCs w:val="28"/>
+                <w:lang w:val="en-US"/>
+              </w:rPr>
+            </w:pPr>
+            <w:r>
+              <w:rPr>
+                <w:rFonts w:ascii="Times New Roman" w:hAnsi="Times New Roman" w:cs="Times New Roman"/>
+                <w:sz w:val="28"/>
+                <w:szCs w:val="28"/>
+                <w:lang w:val="en-US"/>
+              </w:rPr>
+              <w:t>…</w:t>
+            </w:r>
+          </w:p>
+        </w:tc>
+        <w:tc>
+          <w:tcPr>
+            <w:tcW w:w="3115" w:type="dxa"/>
+          </w:tcPr>
+          <w:p>
+            <w:pPr>
+              <w:rPr>
+                <w:rFonts w:ascii="Times New Roman" w:hAnsi="Times New Roman" w:cs="Times New Roman"/>
+                <w:sz w:val="28"/>
+                <w:szCs w:val="28"/>
+                <w:lang w:val="en-US"/>
+              </w:rPr>
+            </w:pPr>
+            <w:r>
+              <w:rPr>
+                <w:rFonts w:ascii="Times New Roman" w:hAnsi="Times New Roman" w:cs="Times New Roman"/>
+                <w:sz w:val="28"/>
+                <w:szCs w:val="28"/>
+                <w:lang w:val="en-US"/>
+              </w:rPr>
+              <w:t>…</w:t>
+            </w:r>
           </w:p>
         </w:tc>
       </w:tr>
@@ -641,6 +1281,19 @@
           <w:rFonts w:ascii="Times New Roman" w:hAnsi="Times New Roman" w:cs="Times New Roman"/>
           <w:sz w:val="28"/>
           <w:szCs w:val="28"/>
+          <w:lang w:val="en-US"/>
+        </w:rPr>
+      </w:pPr>
+      <w:bookmarkStart w:id="0" w:name="_GoBack"/>
+      <w:bookmarkEnd w:id="0"/>
+    </w:p>
+    <w:p>
+      <w:pPr>
+        <w:rPr>
+          <w:rFonts w:ascii="Times New Roman" w:hAnsi="Times New Roman" w:cs="Times New Roman"/>
+          <w:sz w:val="28"/>
+          <w:szCs w:val="28"/>
+          <w:lang w:val="en-US"/>
         </w:rPr>
       </w:pPr>
     </w:p>
@@ -650,6 +1303,7 @@
           <w:rFonts w:ascii="Times New Roman" w:hAnsi="Times New Roman" w:cs="Times New Roman"/>
           <w:sz w:val="28"/>
           <w:szCs w:val="28"/>
+          <w:lang w:val="en-US"/>
         </w:rPr>
       </w:pPr>
     </w:p>
@@ -659,6 +1313,7 @@
           <w:rFonts w:ascii="Times New Roman" w:hAnsi="Times New Roman" w:cs="Times New Roman"/>
           <w:sz w:val="28"/>
           <w:szCs w:val="28"/>
+          <w:lang w:val="en-US"/>
         </w:rPr>
       </w:pPr>
     </w:p>
@@ -668,6 +1323,7 @@
           <w:rFonts w:ascii="Times New Roman" w:hAnsi="Times New Roman" w:cs="Times New Roman"/>
           <w:sz w:val="28"/>
           <w:szCs w:val="28"/>
+          <w:lang w:val="en-US"/>
         </w:rPr>
       </w:pPr>
     </w:p>
@@ -677,6 +1333,7 @@
           <w:rFonts w:ascii="Times New Roman" w:hAnsi="Times New Roman" w:cs="Times New Roman"/>
           <w:sz w:val="28"/>
           <w:szCs w:val="28"/>
+          <w:lang w:val="en-US"/>
         </w:rPr>
       </w:pPr>
     </w:p>
@@ -686,6 +1343,7 @@
           <w:rFonts w:ascii="Times New Roman" w:hAnsi="Times New Roman" w:cs="Times New Roman"/>
           <w:sz w:val="28"/>
           <w:szCs w:val="28"/>
+          <w:lang w:val="en-US"/>
         </w:rPr>
       </w:pPr>
     </w:p>
@@ -695,24 +1353,7 @@
           <w:rFonts w:ascii="Times New Roman" w:hAnsi="Times New Roman" w:cs="Times New Roman"/>
           <w:sz w:val="28"/>
           <w:szCs w:val="28"/>
-        </w:rPr>
-      </w:pPr>
-    </w:p>
-    <w:p>
-      <w:pPr>
-        <w:rPr>
-          <w:rFonts w:ascii="Times New Roman" w:hAnsi="Times New Roman" w:cs="Times New Roman"/>
-          <w:sz w:val="28"/>
-          <w:szCs w:val="28"/>
-        </w:rPr>
-      </w:pPr>
-    </w:p>
-    <w:p>
-      <w:pPr>
-        <w:rPr>
-          <w:rFonts w:ascii="Times New Roman" w:hAnsi="Times New Roman" w:cs="Times New Roman"/>
-          <w:sz w:val="28"/>
-          <w:szCs w:val="28"/>
+          <w:lang w:val="en-US"/>
         </w:rPr>
       </w:pPr>
     </w:p>
@@ -1469,7 +2110,7 @@
 </file>
 
 <file path=customXml/itemProps1.xml><?xml version="1.0" encoding="utf-8"?>
-<ds:datastoreItem xmlns:ds="http://schemas.openxmlformats.org/officeDocument/2006/customXml" ds:itemID="{44F626F5-CCCA-4073-8D66-000BDAC3A9A2}">
+<ds:datastoreItem xmlns:ds="http://schemas.openxmlformats.org/officeDocument/2006/customXml" ds:itemID="{3EBC2807-118D-40D8-A1C8-61D8F1C09C43}">
   <ds:schemaRefs>
     <ds:schemaRef ds:uri="http://schemas.openxmlformats.org/officeDocument/2006/bibliography"/>
   </ds:schemaRefs>

</xml_diff>

<commit_message>
PUT and DELETE methods are not allowed is ASP.NET(?)
</commit_message>
<xml_diff>
--- a/Design_Requirements.docx
+++ b/Design_Requirements.docx
@@ -9,9 +9,9 @@
         <w:tblLook w:val="04A0" w:firstRow="1" w:lastRow="0" w:firstColumn="1" w:lastColumn="0" w:noHBand="0" w:noVBand="1"/>
       </w:tblPr>
       <w:tblGrid>
-        <w:gridCol w:w="2915"/>
+        <w:gridCol w:w="2932"/>
         <w:gridCol w:w="3482"/>
-        <w:gridCol w:w="2948"/>
+        <w:gridCol w:w="2931"/>
       </w:tblGrid>
       <w:tr>
         <w:tc>
@@ -285,8 +285,19 @@
                 <w:szCs w:val="28"/>
                 <w:lang w:val="en-US"/>
               </w:rPr>
-              <w:t>/reg</w:t>
-            </w:r>
+              <w:t>/</w:t>
+            </w:r>
+            <w:proofErr w:type="spellStart"/>
+            <w:r>
+              <w:rPr>
+                <w:rFonts w:ascii="Times New Roman" w:hAnsi="Times New Roman" w:cs="Times New Roman"/>
+                <w:sz w:val="28"/>
+                <w:szCs w:val="28"/>
+                <w:lang w:val="en-US"/>
+              </w:rPr>
+              <w:t>reg</w:t>
+            </w:r>
+            <w:proofErr w:type="spellEnd"/>
           </w:p>
         </w:tc>
         <w:tc>
@@ -359,7 +370,17 @@
                 <w:szCs w:val="28"/>
                 <w:lang w:val="en-US"/>
               </w:rPr>
-              <w:t>/profile?</w:t>
+              <w:t>/</w:t>
+            </w:r>
+            <w:proofErr w:type="spellStart"/>
+            <w:r>
+              <w:rPr>
+                <w:rFonts w:ascii="Times New Roman" w:hAnsi="Times New Roman" w:cs="Times New Roman"/>
+                <w:sz w:val="28"/>
+                <w:szCs w:val="28"/>
+                <w:lang w:val="en-US"/>
+              </w:rPr>
+              <w:t>profile?</w:t>
             </w:r>
             <w:r>
               <w:rPr>
@@ -370,6 +391,7 @@
               </w:rPr>
               <w:t>id</w:t>
             </w:r>
+            <w:proofErr w:type="spellEnd"/>
           </w:p>
         </w:tc>
         <w:tc>
@@ -411,6 +433,7 @@
                 <w:lang w:val="en-US"/>
               </w:rPr>
             </w:pPr>
+            <w:proofErr w:type="gramStart"/>
             <w:r>
               <w:rPr>
                 <w:rFonts w:ascii="Times New Roman" w:hAnsi="Times New Roman" w:cs="Times New Roman"/>
@@ -419,6 +442,25 @@
                 <w:lang w:val="en-US"/>
               </w:rPr>
               <w:t>PUT</w:t>
+            </w:r>
+            <w:r>
+              <w:rPr>
+                <w:rFonts w:ascii="Times New Roman" w:hAnsi="Times New Roman" w:cs="Times New Roman"/>
+                <w:sz w:val="28"/>
+                <w:szCs w:val="28"/>
+                <w:lang w:val="en-US"/>
+              </w:rPr>
+              <w:t>(</w:t>
+            </w:r>
+            <w:proofErr w:type="gramEnd"/>
+            <w:r>
+              <w:rPr>
+                <w:rFonts w:ascii="Times New Roman" w:hAnsi="Times New Roman" w:cs="Times New Roman"/>
+                <w:sz w:val="28"/>
+                <w:szCs w:val="28"/>
+                <w:lang w:val="en-US"/>
+              </w:rPr>
+              <w:t>?)</w:t>
             </w:r>
           </w:p>
         </w:tc>
@@ -512,6 +554,7 @@
                 <w:lang w:val="en-US"/>
               </w:rPr>
             </w:pPr>
+            <w:proofErr w:type="gramStart"/>
             <w:r>
               <w:rPr>
                 <w:rFonts w:ascii="Times New Roman" w:hAnsi="Times New Roman" w:cs="Times New Roman"/>
@@ -521,6 +564,27 @@
               </w:rPr>
               <w:t>DELETE</w:t>
             </w:r>
+            <w:r>
+              <w:rPr>
+                <w:rFonts w:ascii="Times New Roman" w:hAnsi="Times New Roman" w:cs="Times New Roman"/>
+                <w:sz w:val="28"/>
+                <w:szCs w:val="28"/>
+                <w:lang w:val="en-US"/>
+              </w:rPr>
+              <w:t>(</w:t>
+            </w:r>
+            <w:proofErr w:type="gramEnd"/>
+            <w:r>
+              <w:rPr>
+                <w:rFonts w:ascii="Times New Roman" w:hAnsi="Times New Roman" w:cs="Times New Roman"/>
+                <w:sz w:val="28"/>
+                <w:szCs w:val="28"/>
+                <w:lang w:val="en-US"/>
+              </w:rPr>
+              <w:t>?)</w:t>
+            </w:r>
+            <w:bookmarkStart w:id="0" w:name="_GoBack"/>
+            <w:bookmarkEnd w:id="0"/>
           </w:p>
         </w:tc>
         <w:tc>
@@ -626,8 +690,19 @@
                 <w:szCs w:val="28"/>
                 <w:lang w:val="en-US"/>
               </w:rPr>
-              <w:t>/home/stores?sort</w:t>
-            </w:r>
+              <w:t>/home/</w:t>
+            </w:r>
+            <w:proofErr w:type="spellStart"/>
+            <w:r>
+              <w:rPr>
+                <w:rFonts w:ascii="Times New Roman" w:hAnsi="Times New Roman" w:cs="Times New Roman"/>
+                <w:sz w:val="28"/>
+                <w:szCs w:val="28"/>
+                <w:lang w:val="en-US"/>
+              </w:rPr>
+              <w:t>stores?sort</w:t>
+            </w:r>
+            <w:proofErr w:type="spellEnd"/>
           </w:p>
         </w:tc>
         <w:tc>
@@ -693,6 +768,7 @@
               </w:rPr>
               <w:t>/home/stores/</w:t>
             </w:r>
+            <w:proofErr w:type="spellStart"/>
             <w:r>
               <w:rPr>
                 <w:rFonts w:ascii="Times New Roman" w:hAnsi="Times New Roman" w:cs="Times New Roman"/>
@@ -711,6 +787,7 @@
               </w:rPr>
               <w:t>?sort</w:t>
             </w:r>
+            <w:proofErr w:type="spellEnd"/>
           </w:p>
         </w:tc>
         <w:tc>
@@ -785,6 +862,7 @@
               </w:rPr>
               <w:t>/home/stores/</w:t>
             </w:r>
+            <w:proofErr w:type="spellStart"/>
             <w:r>
               <w:rPr>
                 <w:rFonts w:ascii="Times New Roman" w:hAnsi="Times New Roman" w:cs="Times New Roman"/>
@@ -803,6 +881,7 @@
               </w:rPr>
               <w:t>?sort</w:t>
             </w:r>
+            <w:proofErr w:type="spellEnd"/>
           </w:p>
         </w:tc>
         <w:tc>
@@ -949,8 +1028,19 @@
                 <w:szCs w:val="28"/>
                 <w:lang w:val="en-US"/>
               </w:rPr>
-              <w:t>/store?id</w:t>
-            </w:r>
+              <w:t>/</w:t>
+            </w:r>
+            <w:proofErr w:type="spellStart"/>
+            <w:r>
+              <w:rPr>
+                <w:rFonts w:ascii="Times New Roman" w:hAnsi="Times New Roman" w:cs="Times New Roman"/>
+                <w:sz w:val="28"/>
+                <w:szCs w:val="28"/>
+                <w:lang w:val="en-US"/>
+              </w:rPr>
+              <w:t>store?id</w:t>
+            </w:r>
+            <w:proofErr w:type="spellEnd"/>
           </w:p>
         </w:tc>
         <w:tc>
@@ -1023,8 +1113,19 @@
                 <w:szCs w:val="28"/>
                 <w:lang w:val="en-US"/>
               </w:rPr>
-              <w:t>/store/rate?id</w:t>
-            </w:r>
+              <w:t>/store/</w:t>
+            </w:r>
+            <w:proofErr w:type="spellStart"/>
+            <w:r>
+              <w:rPr>
+                <w:rFonts w:ascii="Times New Roman" w:hAnsi="Times New Roman" w:cs="Times New Roman"/>
+                <w:sz w:val="28"/>
+                <w:szCs w:val="28"/>
+                <w:lang w:val="en-US"/>
+              </w:rPr>
+              <w:t>rate?id</w:t>
+            </w:r>
+            <w:proofErr w:type="spellEnd"/>
           </w:p>
         </w:tc>
         <w:tc>
@@ -1284,8 +1385,6 @@
           <w:lang w:val="en-US"/>
         </w:rPr>
       </w:pPr>
-      <w:bookmarkStart w:id="0" w:name="_GoBack"/>
-      <w:bookmarkEnd w:id="0"/>
     </w:p>
     <w:p>
       <w:pPr>
@@ -2110,7 +2209,7 @@
 </file>
 
 <file path=customXml/itemProps1.xml><?xml version="1.0" encoding="utf-8"?>
-<ds:datastoreItem xmlns:ds="http://schemas.openxmlformats.org/officeDocument/2006/customXml" ds:itemID="{3EBC2807-118D-40D8-A1C8-61D8F1C09C43}">
+<ds:datastoreItem xmlns:ds="http://schemas.openxmlformats.org/officeDocument/2006/customXml" ds:itemID="{4375690C-DBAE-4F78-B071-FF43B289274D}">
   <ds:schemaRefs>
     <ds:schemaRef ds:uri="http://schemas.openxmlformats.org/officeDocument/2006/bibliography"/>
   </ds:schemaRefs>

</xml_diff>